<commit_message>
Corrigiendo imágenes del documento
</commit_message>
<xml_diff>
--- a/Desarrollo/SPVL/Análisis/SPVL-DEUI.docx
+++ b/Desarrollo/SPVL/Análisis/SPVL-DEUI.docx
@@ -94,12 +94,12 @@
           <wp:inline distB="114300" distT="114300" distL="114300" distR="114300">
             <wp:extent cx="1549237" cy="1897255"/>
             <wp:effectExtent b="0" l="0" r="0" t="0"/>
-            <wp:docPr id="16" name="image2.png"/>
+            <wp:docPr id="16" name="image1.png"/>
             <a:graphic>
               <a:graphicData uri="http://schemas.openxmlformats.org/drawingml/2006/picture">
                 <pic:pic>
                   <pic:nvPicPr>
-                    <pic:cNvPr id="0" name="image2.png"/>
+                    <pic:cNvPr id="0" name="image1.png"/>
                     <pic:cNvPicPr preferRelativeResize="0"/>
                   </pic:nvPicPr>
                   <pic:blipFill>
@@ -814,7 +814,7 @@
               <w:widowControl w:val="0"/>
               <w:numPr>
                 <w:ilvl w:val="0"/>
-                <w:numId w:val="2"/>
+                <w:numId w:val="3"/>
               </w:numPr>
               <w:spacing w:line="240" w:lineRule="auto"/>
               <w:ind w:left="720" w:hanging="360"/>
@@ -839,7 +839,7 @@
               <w:widowControl w:val="0"/>
               <w:numPr>
                 <w:ilvl w:val="0"/>
-                <w:numId w:val="2"/>
+                <w:numId w:val="3"/>
               </w:numPr>
               <w:spacing w:line="240" w:lineRule="auto"/>
               <w:ind w:left="720" w:hanging="360"/>
@@ -979,7 +979,7 @@
               <w:widowControl w:val="0"/>
               <w:numPr>
                 <w:ilvl w:val="0"/>
-                <w:numId w:val="2"/>
+                <w:numId w:val="3"/>
               </w:numPr>
               <w:spacing w:line="240" w:lineRule="auto"/>
               <w:ind w:left="720" w:hanging="360"/>
@@ -1004,7 +1004,7 @@
               <w:widowControl w:val="0"/>
               <w:numPr>
                 <w:ilvl w:val="0"/>
-                <w:numId w:val="2"/>
+                <w:numId w:val="3"/>
               </w:numPr>
               <w:spacing w:line="240" w:lineRule="auto"/>
               <w:ind w:left="720" w:hanging="360"/>
@@ -1087,6 +1087,150 @@
                 <w:rtl w:val="0"/>
               </w:rPr>
               <w:t xml:space="preserve">10/11/2022</w:t>
+            </w:r>
+          </w:p>
+        </w:tc>
+      </w:tr>
+      <w:tr>
+        <w:trPr>
+          <w:cantSplit w:val="0"/>
+          <w:tblHeader w:val="0"/>
+        </w:trPr>
+        <w:tc>
+          <w:tcPr>
+            <w:shd w:fill="auto" w:val="clear"/>
+            <w:tcMar>
+              <w:top w:w="100.0" w:type="dxa"/>
+              <w:left w:w="100.0" w:type="dxa"/>
+              <w:bottom w:w="100.0" w:type="dxa"/>
+              <w:right w:w="100.0" w:type="dxa"/>
+            </w:tcMar>
+            <w:vAlign w:val="top"/>
+          </w:tcPr>
+          <w:p>
+            <w:pPr>
+              <w:widowControl w:val="0"/>
+              <w:spacing w:line="240" w:lineRule="auto"/>
+              <w:rPr>
+                <w:b w:val="1"/>
+                <w:sz w:val="24"/>
+                <w:szCs w:val="24"/>
+              </w:rPr>
+            </w:pPr>
+            <w:r>
+              <w:rPr>
+                <w:b w:val="1"/>
+                <w:sz w:val="24"/>
+                <w:szCs w:val="24"/>
+                <w:rtl w:val="0"/>
+              </w:rPr>
+              <w:t xml:space="preserve">1.2</w:t>
+            </w:r>
+          </w:p>
+        </w:tc>
+        <w:tc>
+          <w:tcPr>
+            <w:shd w:fill="auto" w:val="clear"/>
+            <w:tcMar>
+              <w:top w:w="100.0" w:type="dxa"/>
+              <w:left w:w="100.0" w:type="dxa"/>
+              <w:bottom w:w="100.0" w:type="dxa"/>
+              <w:right w:w="100.0" w:type="dxa"/>
+            </w:tcMar>
+            <w:vAlign w:val="top"/>
+          </w:tcPr>
+          <w:p>
+            <w:pPr>
+              <w:widowControl w:val="0"/>
+              <w:numPr>
+                <w:ilvl w:val="0"/>
+                <w:numId w:val="2"/>
+              </w:numPr>
+              <w:spacing w:line="240" w:lineRule="auto"/>
+              <w:ind w:left="720" w:hanging="360"/>
+              <w:rPr>
+                <w:b w:val="1"/>
+                <w:sz w:val="24"/>
+                <w:szCs w:val="24"/>
+              </w:rPr>
+            </w:pPr>
+            <w:r>
+              <w:rPr>
+                <w:b w:val="1"/>
+                <w:sz w:val="24"/>
+                <w:szCs w:val="24"/>
+                <w:rtl w:val="0"/>
+              </w:rPr>
+              <w:t xml:space="preserve">Aznaran Cabrera, Gerson Eduardo</w:t>
+            </w:r>
+          </w:p>
+        </w:tc>
+        <w:tc>
+          <w:tcPr>
+            <w:shd w:fill="auto" w:val="clear"/>
+            <w:tcMar>
+              <w:top w:w="100.0" w:type="dxa"/>
+              <w:left w:w="100.0" w:type="dxa"/>
+              <w:bottom w:w="100.0" w:type="dxa"/>
+              <w:right w:w="100.0" w:type="dxa"/>
+            </w:tcMar>
+            <w:vAlign w:val="top"/>
+          </w:tcPr>
+          <w:p>
+            <w:pPr>
+              <w:widowControl w:val="0"/>
+              <w:numPr>
+                <w:ilvl w:val="0"/>
+                <w:numId w:val="5"/>
+              </w:numPr>
+              <w:spacing w:line="240" w:lineRule="auto"/>
+              <w:ind w:left="720" w:hanging="360"/>
+              <w:rPr>
+                <w:b w:val="1"/>
+                <w:sz w:val="24"/>
+                <w:szCs w:val="24"/>
+              </w:rPr>
+            </w:pPr>
+            <w:r>
+              <w:rPr>
+                <w:b w:val="1"/>
+                <w:sz w:val="24"/>
+                <w:szCs w:val="24"/>
+                <w:rtl w:val="0"/>
+              </w:rPr>
+              <w:t xml:space="preserve">Se corrigieron las imágenes de la interfaz del módulo de ventas</w:t>
+            </w:r>
+          </w:p>
+        </w:tc>
+        <w:tc>
+          <w:tcPr>
+            <w:shd w:fill="auto" w:val="clear"/>
+            <w:tcMar>
+              <w:top w:w="100.0" w:type="dxa"/>
+              <w:left w:w="100.0" w:type="dxa"/>
+              <w:bottom w:w="100.0" w:type="dxa"/>
+              <w:right w:w="100.0" w:type="dxa"/>
+            </w:tcMar>
+            <w:vAlign w:val="top"/>
+          </w:tcPr>
+          <w:p>
+            <w:pPr>
+              <w:widowControl w:val="0"/>
+              <w:spacing w:line="240" w:lineRule="auto"/>
+              <w:rPr>
+                <w:b w:val="1"/>
+                <w:sz w:val="24"/>
+                <w:szCs w:val="24"/>
+              </w:rPr>
+            </w:pPr>
+            <w:r>
+              <w:rPr>
+                <w:b w:val="1"/>
+                <w:sz w:val="24"/>
+                <w:szCs w:val="24"/>
+                <w:rtl w:val="0"/>
+              </w:rPr>
+              <w:t xml:space="preserve">3/12/2022</w:t>
             </w:r>
           </w:p>
         </w:tc>
@@ -2728,7 +2872,7 @@
         <w:pStyle w:val="Heading1"/>
         <w:numPr>
           <w:ilvl w:val="0"/>
-          <w:numId w:val="3"/>
+          <w:numId w:val="4"/>
         </w:numPr>
         <w:spacing w:line="360" w:lineRule="auto"/>
         <w:ind w:left="720" w:hanging="360"/>
@@ -2806,7 +2950,7 @@
         <w:pStyle w:val="Heading1"/>
         <w:numPr>
           <w:ilvl w:val="0"/>
-          <w:numId w:val="3"/>
+          <w:numId w:val="4"/>
         </w:numPr>
         <w:spacing w:line="360" w:lineRule="auto"/>
         <w:ind w:left="720" w:hanging="360"/>
@@ -3502,7 +3646,7 @@
         <w:pStyle w:val="Heading1"/>
         <w:numPr>
           <w:ilvl w:val="0"/>
-          <w:numId w:val="3"/>
+          <w:numId w:val="4"/>
         </w:numPr>
         <w:spacing w:line="360" w:lineRule="auto"/>
         <w:ind w:left="720" w:hanging="360"/>
@@ -3539,7 +3683,7 @@
         <w:pStyle w:val="Heading2"/>
         <w:numPr>
           <w:ilvl w:val="1"/>
-          <w:numId w:val="3"/>
+          <w:numId w:val="4"/>
         </w:numPr>
         <w:ind w:left="1440" w:hanging="360"/>
         <w:rPr>
@@ -3595,12 +3739,12 @@
             <wp:extent cx="4895616" cy="2764966"/>
             <wp:effectExtent b="12700" l="12700" r="12700" t="12700"/>
             <wp:wrapSquare wrapText="bothSides" distB="114300" distT="114300" distL="114300" distR="114300"/>
-            <wp:docPr id="21" name="image22.png"/>
+            <wp:docPr id="21" name="image21.png"/>
             <a:graphic>
               <a:graphicData uri="http://schemas.openxmlformats.org/drawingml/2006/picture">
                 <pic:pic>
                   <pic:nvPicPr>
-                    <pic:cNvPr id="0" name="image22.png"/>
+                    <pic:cNvPr id="0" name="image21.png"/>
                     <pic:cNvPicPr preferRelativeResize="0"/>
                   </pic:nvPicPr>
                   <pic:blipFill>
@@ -3672,12 +3816,12 @@
             <wp:extent cx="4780884" cy="2700167"/>
             <wp:effectExtent b="12700" l="12700" r="12700" t="12700"/>
             <wp:wrapSquare wrapText="bothSides" distB="114300" distT="114300" distL="114300" distR="114300"/>
-            <wp:docPr id="14" name="image17.png"/>
+            <wp:docPr id="14" name="image20.png"/>
             <a:graphic>
               <a:graphicData uri="http://schemas.openxmlformats.org/drawingml/2006/picture">
                 <pic:pic>
                   <pic:nvPicPr>
-                    <pic:cNvPr id="0" name="image17.png"/>
+                    <pic:cNvPr id="0" name="image20.png"/>
                     <pic:cNvPicPr preferRelativeResize="0"/>
                   </pic:nvPicPr>
                   <pic:blipFill>
@@ -3854,7 +3998,7 @@
         <w:pStyle w:val="Heading2"/>
         <w:numPr>
           <w:ilvl w:val="1"/>
-          <w:numId w:val="3"/>
+          <w:numId w:val="4"/>
         </w:numPr>
         <w:ind w:left="1440" w:hanging="360"/>
         <w:rPr>
@@ -3933,12 +4077,12 @@
             <wp:extent cx="4595672" cy="2595563"/>
             <wp:effectExtent b="12700" l="12700" r="12700" t="12700"/>
             <wp:wrapSquare wrapText="bothSides" distB="0" distT="0" distL="0" distR="0"/>
-            <wp:docPr id="20" name="image11.png"/>
+            <wp:docPr id="20" name="image4.png"/>
             <a:graphic>
               <a:graphicData uri="http://schemas.openxmlformats.org/drawingml/2006/picture">
                 <pic:pic>
                   <pic:nvPicPr>
-                    <pic:cNvPr id="0" name="image11.png"/>
+                    <pic:cNvPr id="0" name="image4.png"/>
                     <pic:cNvPicPr preferRelativeResize="0"/>
                   </pic:nvPicPr>
                   <pic:blipFill>
@@ -4072,7 +4216,7 @@
         <w:pStyle w:val="Heading2"/>
         <w:numPr>
           <w:ilvl w:val="1"/>
-          <w:numId w:val="3"/>
+          <w:numId w:val="4"/>
         </w:numPr>
         <w:ind w:left="1440" w:hanging="360"/>
         <w:rPr/>
@@ -4123,12 +4267,12 @@
             <wp:extent cx="5376863" cy="3031748"/>
             <wp:effectExtent b="12700" l="12700" r="12700" t="12700"/>
             <wp:wrapSquare wrapText="bothSides" distB="114300" distT="114300" distL="114300" distR="114300"/>
-            <wp:docPr id="23" name="image21.png"/>
+            <wp:docPr id="23" name="image22.png"/>
             <a:graphic>
               <a:graphicData uri="http://schemas.openxmlformats.org/drawingml/2006/picture">
                 <pic:pic>
                   <pic:nvPicPr>
-                    <pic:cNvPr id="0" name="image21.png"/>
+                    <pic:cNvPr id="0" name="image22.png"/>
                     <pic:cNvPicPr preferRelativeResize="0"/>
                   </pic:nvPicPr>
                   <pic:blipFill>
@@ -4271,12 +4415,12 @@
             <wp:extent cx="5270267" cy="2976563"/>
             <wp:effectExtent b="12700" l="12700" r="12700" t="12700"/>
             <wp:wrapSquare wrapText="bothSides" distB="114300" distT="114300" distL="114300" distR="114300"/>
-            <wp:docPr id="13" name="image18.png"/>
+            <wp:docPr id="13" name="image2.png"/>
             <a:graphic>
               <a:graphicData uri="http://schemas.openxmlformats.org/drawingml/2006/picture">
                 <pic:pic>
                   <pic:nvPicPr>
-                    <pic:cNvPr id="0" name="image18.png"/>
+                    <pic:cNvPr id="0" name="image2.png"/>
                     <pic:cNvPicPr preferRelativeResize="0"/>
                   </pic:nvPicPr>
                   <pic:blipFill>
@@ -4357,12 +4501,12 @@
             <wp:extent cx="5003970" cy="2826162"/>
             <wp:effectExtent b="12700" l="12700" r="12700" t="12700"/>
             <wp:wrapSquare wrapText="bothSides" distB="114300" distT="114300" distL="114300" distR="114300"/>
-            <wp:docPr id="24" name="image25.png"/>
+            <wp:docPr id="24" name="image24.png"/>
             <a:graphic>
               <a:graphicData uri="http://schemas.openxmlformats.org/drawingml/2006/picture">
                 <pic:pic>
                   <pic:nvPicPr>
-                    <pic:cNvPr id="0" name="image25.png"/>
+                    <pic:cNvPr id="0" name="image24.png"/>
                     <pic:cNvPicPr preferRelativeResize="0"/>
                   </pic:nvPicPr>
                   <pic:blipFill>
@@ -4652,12 +4796,12 @@
             <wp:extent cx="5152213" cy="2909888"/>
             <wp:effectExtent b="12700" l="12700" r="12700" t="12700"/>
             <wp:wrapSquare wrapText="bothSides" distB="114300" distT="114300" distL="114300" distR="114300"/>
-            <wp:docPr id="26" name="image24.png"/>
+            <wp:docPr id="26" name="image25.png"/>
             <a:graphic>
               <a:graphicData uri="http://schemas.openxmlformats.org/drawingml/2006/picture">
                 <pic:pic>
                   <pic:nvPicPr>
-                    <pic:cNvPr id="0" name="image24.png"/>
+                    <pic:cNvPr id="0" name="image25.png"/>
                     <pic:cNvPicPr preferRelativeResize="0"/>
                   </pic:nvPicPr>
                   <pic:blipFill>
@@ -4952,12 +5096,12 @@
           <wp:inline distB="114300" distT="114300" distL="114300" distR="114300">
             <wp:extent cx="5731200" cy="3238500"/>
             <wp:effectExtent b="0" l="0" r="0" t="0"/>
-            <wp:docPr id="4" name="image7.png"/>
+            <wp:docPr id="4" name="image8.png"/>
             <a:graphic>
               <a:graphicData uri="http://schemas.openxmlformats.org/drawingml/2006/picture">
                 <pic:pic>
                   <pic:nvPicPr>
-                    <pic:cNvPr id="0" name="image7.png"/>
+                    <pic:cNvPr id="0" name="image8.png"/>
                     <pic:cNvPicPr preferRelativeResize="0"/>
                   </pic:nvPicPr>
                   <pic:blipFill>
@@ -5004,7 +5148,7 @@
         <w:pStyle w:val="Heading2"/>
         <w:numPr>
           <w:ilvl w:val="1"/>
-          <w:numId w:val="3"/>
+          <w:numId w:val="4"/>
         </w:numPr>
         <w:ind w:left="1440" w:hanging="360"/>
         <w:rPr>
@@ -5072,12 +5216,12 @@
             <wp:extent cx="5253402" cy="2967038"/>
             <wp:effectExtent b="12700" l="12700" r="12700" t="12700"/>
             <wp:wrapSquare wrapText="bothSides" distB="114300" distT="114300" distL="114300" distR="114300"/>
-            <wp:docPr id="18" name="image19.png"/>
+            <wp:docPr id="18" name="image15.png"/>
             <a:graphic>
               <a:graphicData uri="http://schemas.openxmlformats.org/drawingml/2006/picture">
                 <pic:pic>
                   <pic:nvPicPr>
-                    <pic:cNvPr id="0" name="image19.png"/>
+                    <pic:cNvPr id="0" name="image15.png"/>
                     <pic:cNvPicPr preferRelativeResize="0"/>
                   </pic:nvPicPr>
                   <pic:blipFill>
@@ -5140,12 +5284,12 @@
             <wp:extent cx="4967288" cy="2805445"/>
             <wp:effectExtent b="12700" l="12700" r="12700" t="12700"/>
             <wp:wrapSquare wrapText="bothSides" distB="114300" distT="114300" distL="114300" distR="114300"/>
-            <wp:docPr id="11" name="image4.png"/>
+            <wp:docPr id="11" name="image19.png"/>
             <a:graphic>
               <a:graphicData uri="http://schemas.openxmlformats.org/drawingml/2006/picture">
                 <pic:pic>
                   <pic:nvPicPr>
-                    <pic:cNvPr id="0" name="image4.png"/>
+                    <pic:cNvPr id="0" name="image19.png"/>
                     <pic:cNvPicPr preferRelativeResize="0"/>
                   </pic:nvPicPr>
                   <pic:blipFill>
@@ -5467,12 +5611,12 @@
             <wp:extent cx="5253402" cy="2967038"/>
             <wp:effectExtent b="12700" l="12700" r="12700" t="12700"/>
             <wp:wrapSquare wrapText="bothSides" distB="114300" distT="114300" distL="114300" distR="114300"/>
-            <wp:docPr id="12" name="image15.png"/>
+            <wp:docPr id="12" name="image18.png"/>
             <a:graphic>
               <a:graphicData uri="http://schemas.openxmlformats.org/drawingml/2006/picture">
                 <pic:pic>
                   <pic:nvPicPr>
-                    <pic:cNvPr id="0" name="image15.png"/>
+                    <pic:cNvPr id="0" name="image18.png"/>
                     <pic:cNvPicPr preferRelativeResize="0"/>
                   </pic:nvPicPr>
                   <pic:blipFill>
@@ -5713,12 +5857,12 @@
             <wp:extent cx="5295564" cy="2990850"/>
             <wp:effectExtent b="12700" l="12700" r="12700" t="12700"/>
             <wp:wrapSquare wrapText="bothSides" distB="114300" distT="114300" distL="114300" distR="114300"/>
-            <wp:docPr id="15" name="image16.png"/>
+            <wp:docPr id="15" name="image14.png"/>
             <a:graphic>
               <a:graphicData uri="http://schemas.openxmlformats.org/drawingml/2006/picture">
                 <pic:pic>
                   <pic:nvPicPr>
-                    <pic:cNvPr id="0" name="image16.png"/>
+                    <pic:cNvPr id="0" name="image14.png"/>
                     <pic:cNvPicPr preferRelativeResize="0"/>
                   </pic:nvPicPr>
                   <pic:blipFill>
@@ -6036,12 +6180,12 @@
             <wp:extent cx="5731200" cy="3238500"/>
             <wp:effectExtent b="12700" l="12700" r="12700" t="12700"/>
             <wp:wrapSquare wrapText="bothSides" distB="114300" distT="114300" distL="114300" distR="114300"/>
-            <wp:docPr id="17" name="image9.png"/>
+            <wp:docPr id="17" name="image17.png"/>
             <a:graphic>
               <a:graphicData uri="http://schemas.openxmlformats.org/drawingml/2006/picture">
                 <pic:pic>
                   <pic:nvPicPr>
-                    <pic:cNvPr id="0" name="image9.png"/>
+                    <pic:cNvPr id="0" name="image17.png"/>
                     <pic:cNvPicPr preferRelativeResize="0"/>
                   </pic:nvPicPr>
                   <pic:blipFill>
@@ -6094,12 +6238,12 @@
           <wp:inline distB="114300" distT="114300" distL="114300" distR="114300">
             <wp:extent cx="5731200" cy="3238500"/>
             <wp:effectExtent b="0" l="0" r="0" t="0"/>
-            <wp:docPr id="5" name="image5.png"/>
+            <wp:docPr id="5" name="image12.png"/>
             <a:graphic>
               <a:graphicData uri="http://schemas.openxmlformats.org/drawingml/2006/picture">
                 <pic:pic>
                   <pic:nvPicPr>
-                    <pic:cNvPr id="0" name="image5.png"/>
+                    <pic:cNvPr id="0" name="image12.png"/>
                     <pic:cNvPicPr preferRelativeResize="0"/>
                   </pic:nvPicPr>
                   <pic:blipFill>
@@ -6168,7 +6312,7 @@
         <w:pStyle w:val="Heading2"/>
         <w:numPr>
           <w:ilvl w:val="1"/>
-          <w:numId w:val="3"/>
+          <w:numId w:val="4"/>
         </w:numPr>
         <w:ind w:left="1440" w:hanging="360"/>
         <w:rPr>
@@ -6248,12 +6392,12 @@
             <wp:extent cx="4865510" cy="2747963"/>
             <wp:effectExtent b="12700" l="12700" r="12700" t="12700"/>
             <wp:wrapSquare wrapText="bothSides" distB="0" distT="0" distL="0" distR="0"/>
-            <wp:docPr id="8" name="image6.png"/>
+            <wp:docPr id="8" name="image3.png"/>
             <a:graphic>
               <a:graphicData uri="http://schemas.openxmlformats.org/drawingml/2006/picture">
                 <pic:pic>
                   <pic:nvPicPr>
-                    <pic:cNvPr id="0" name="image6.png"/>
+                    <pic:cNvPr id="0" name="image3.png"/>
                     <pic:cNvPicPr preferRelativeResize="0"/>
                   </pic:nvPicPr>
                   <pic:blipFill>
@@ -6744,7 +6888,7 @@
         <w:pStyle w:val="Heading2"/>
         <w:numPr>
           <w:ilvl w:val="1"/>
-          <w:numId w:val="3"/>
+          <w:numId w:val="4"/>
         </w:numPr>
         <w:ind w:left="1440" w:hanging="360"/>
         <w:rPr>
@@ -6800,12 +6944,12 @@
             <wp:extent cx="5244862" cy="2962215"/>
             <wp:effectExtent b="12700" l="12700" r="12700" t="12700"/>
             <wp:wrapSquare wrapText="bothSides" distB="114300" distT="114300" distL="114300" distR="114300"/>
-            <wp:docPr id="3" name="image12.png"/>
+            <wp:docPr id="3" name="image13.png"/>
             <a:graphic>
               <a:graphicData uri="http://schemas.openxmlformats.org/drawingml/2006/picture">
                 <pic:pic>
                   <pic:nvPicPr>
-                    <pic:cNvPr id="0" name="image12.png"/>
+                    <pic:cNvPr id="0" name="image13.png"/>
                     <pic:cNvPicPr preferRelativeResize="0"/>
                   </pic:nvPicPr>
                   <pic:blipFill>
@@ -6880,12 +7024,12 @@
             <wp:extent cx="5372100" cy="3034076"/>
             <wp:effectExtent b="12700" l="12700" r="12700" t="12700"/>
             <wp:wrapSquare wrapText="bothSides" distB="114300" distT="114300" distL="114300" distR="114300"/>
-            <wp:docPr id="25" name="image23.png"/>
+            <wp:docPr id="25" name="image26.png"/>
             <a:graphic>
               <a:graphicData uri="http://schemas.openxmlformats.org/drawingml/2006/picture">
                 <pic:pic>
                   <pic:nvPicPr>
-                    <pic:cNvPr id="0" name="image23.png"/>
+                    <pic:cNvPr id="0" name="image26.png"/>
                     <pic:cNvPicPr preferRelativeResize="0"/>
                   </pic:nvPicPr>
                   <pic:blipFill>
@@ -7125,12 +7269,12 @@
           <wp:inline distB="114300" distT="114300" distL="114300" distR="114300">
             <wp:extent cx="5731200" cy="3238500"/>
             <wp:effectExtent b="0" l="0" r="0" t="0"/>
-            <wp:docPr id="2" name="image8.png"/>
+            <wp:docPr id="2" name="image5.png"/>
             <a:graphic>
               <a:graphicData uri="http://schemas.openxmlformats.org/drawingml/2006/picture">
                 <pic:pic>
                   <pic:nvPicPr>
-                    <pic:cNvPr id="0" name="image8.png"/>
+                    <pic:cNvPr id="0" name="image5.png"/>
                     <pic:cNvPicPr preferRelativeResize="0"/>
                   </pic:nvPicPr>
                   <pic:blipFill>
@@ -7177,7 +7321,7 @@
         <w:pStyle w:val="Heading2"/>
         <w:numPr>
           <w:ilvl w:val="1"/>
-          <w:numId w:val="3"/>
+          <w:numId w:val="4"/>
         </w:numPr>
         <w:ind w:left="1440" w:hanging="360"/>
         <w:rPr>
@@ -7249,12 +7393,12 @@
             <wp:extent cx="5272088" cy="2977591"/>
             <wp:effectExtent b="12700" l="12700" r="12700" t="12700"/>
             <wp:wrapSquare wrapText="bothSides" distB="114300" distT="114300" distL="114300" distR="114300"/>
-            <wp:docPr id="7" name="image14.png"/>
+            <wp:docPr id="7" name="image10.png"/>
             <a:graphic>
               <a:graphicData uri="http://schemas.openxmlformats.org/drawingml/2006/picture">
                 <pic:pic>
                   <pic:nvPicPr>
-                    <pic:cNvPr id="0" name="image14.png"/>
+                    <pic:cNvPr id="0" name="image10.png"/>
                     <pic:cNvPicPr preferRelativeResize="0"/>
                   </pic:nvPicPr>
                   <pic:blipFill>
@@ -7523,12 +7667,12 @@
             <wp:extent cx="4986338" cy="2816204"/>
             <wp:effectExtent b="12700" l="12700" r="12700" t="12700"/>
             <wp:wrapSquare wrapText="bothSides" distB="114300" distT="114300" distL="114300" distR="114300"/>
-            <wp:docPr id="10" name="image1.png"/>
+            <wp:docPr id="10" name="image7.png"/>
             <a:graphic>
               <a:graphicData uri="http://schemas.openxmlformats.org/drawingml/2006/picture">
                 <pic:pic>
                   <pic:nvPicPr>
-                    <pic:cNvPr id="0" name="image1.png"/>
+                    <pic:cNvPr id="0" name="image7.png"/>
                     <pic:cNvPicPr preferRelativeResize="0"/>
                   </pic:nvPicPr>
                   <pic:blipFill>
@@ -7780,12 +7924,12 @@
             <wp:extent cx="5224463" cy="2950693"/>
             <wp:effectExtent b="12700" l="12700" r="12700" t="12700"/>
             <wp:wrapSquare wrapText="bothSides" distB="0" distT="0" distL="0" distR="0"/>
-            <wp:docPr id="6" name="image10.png"/>
+            <wp:docPr id="6" name="image6.png"/>
             <a:graphic>
               <a:graphicData uri="http://schemas.openxmlformats.org/drawingml/2006/picture">
                 <pic:pic>
                   <pic:nvPicPr>
-                    <pic:cNvPr id="0" name="image10.png"/>
+                    <pic:cNvPr id="0" name="image6.png"/>
                     <pic:cNvPicPr preferRelativeResize="0"/>
                   </pic:nvPicPr>
                   <pic:blipFill>
@@ -8063,7 +8207,7 @@
         <w:pStyle w:val="Heading2"/>
         <w:numPr>
           <w:ilvl w:val="1"/>
-          <w:numId w:val="3"/>
+          <w:numId w:val="4"/>
         </w:numPr>
         <w:ind w:left="1440" w:hanging="360"/>
         <w:rPr>
@@ -8157,12 +8301,12 @@
             <wp:extent cx="5731200" cy="3238500"/>
             <wp:effectExtent b="12700" l="12700" r="12700" t="12700"/>
             <wp:wrapSquare wrapText="bothSides" distB="114300" distT="114300" distL="114300" distR="114300"/>
-            <wp:docPr id="9" name="image20.png"/>
+            <wp:docPr id="9" name="image11.png"/>
             <a:graphic>
               <a:graphicData uri="http://schemas.openxmlformats.org/drawingml/2006/picture">
                 <pic:pic>
                   <pic:nvPicPr>
-                    <pic:cNvPr id="0" name="image20.png"/>
+                    <pic:cNvPr id="0" name="image11.png"/>
                     <pic:cNvPicPr preferRelativeResize="0"/>
                   </pic:nvPicPr>
                   <pic:blipFill>
@@ -8227,12 +8371,12 @@
             <wp:extent cx="5731200" cy="3238500"/>
             <wp:effectExtent b="12700" l="12700" r="12700" t="12700"/>
             <wp:wrapSquare wrapText="bothSides" distB="114300" distT="114300" distL="114300" distR="114300"/>
-            <wp:docPr id="19" name="image3.png"/>
+            <wp:docPr id="19" name="image9.png"/>
             <a:graphic>
               <a:graphicData uri="http://schemas.openxmlformats.org/drawingml/2006/picture">
                 <pic:pic>
                   <pic:nvPicPr>
-                    <pic:cNvPr id="0" name="image3.png"/>
+                    <pic:cNvPr id="0" name="image9.png"/>
                     <pic:cNvPicPr preferRelativeResize="0"/>
                   </pic:nvPicPr>
                   <pic:blipFill>
@@ -8340,12 +8484,12 @@
             <wp:extent cx="5731200" cy="3238500"/>
             <wp:effectExtent b="12700" l="12700" r="12700" t="12700"/>
             <wp:wrapSquare wrapText="bothSides" distB="114300" distT="114300" distL="114300" distR="114300"/>
-            <wp:docPr id="1" name="image13.png"/>
+            <wp:docPr id="1" name="image16.png"/>
             <a:graphic>
               <a:graphicData uri="http://schemas.openxmlformats.org/drawingml/2006/picture">
                 <pic:pic>
                   <pic:nvPicPr>
-                    <pic:cNvPr id="0" name="image13.png"/>
+                    <pic:cNvPr id="0" name="image16.png"/>
                     <pic:cNvPicPr preferRelativeResize="0"/>
                   </pic:nvPicPr>
                   <pic:blipFill>
@@ -8392,7 +8536,7 @@
         <w:pStyle w:val="Heading2"/>
         <w:numPr>
           <w:ilvl w:val="1"/>
-          <w:numId w:val="3"/>
+          <w:numId w:val="4"/>
         </w:numPr>
         <w:ind w:left="1440" w:hanging="360"/>
         <w:rPr>
@@ -8446,12 +8590,12 @@
             <wp:extent cx="5177938" cy="2924417"/>
             <wp:effectExtent b="12700" l="12700" r="12700" t="12700"/>
             <wp:wrapSquare wrapText="bothSides" distB="114300" distT="114300" distL="114300" distR="114300"/>
-            <wp:docPr id="22" name="image26.png"/>
+            <wp:docPr id="22" name="image23.png"/>
             <a:graphic>
               <a:graphicData uri="http://schemas.openxmlformats.org/drawingml/2006/picture">
                 <pic:pic>
                   <pic:nvPicPr>
-                    <pic:cNvPr id="0" name="image26.png"/>
+                    <pic:cNvPr id="0" name="image23.png"/>
                     <pic:cNvPicPr preferRelativeResize="0"/>
                   </pic:nvPicPr>
                   <pic:blipFill>
@@ -8738,6 +8882,116 @@
   <w:abstractNum w:abstractNumId="3">
     <w:lvl w:ilvl="0">
       <w:start w:val="1"/>
+      <w:numFmt w:val="bullet"/>
+      <w:lvlText w:val="-"/>
+      <w:lvlJc w:val="left"/>
+      <w:pPr>
+        <w:ind w:left="720" w:hanging="360"/>
+      </w:pPr>
+      <w:rPr>
+        <w:u w:val="none"/>
+      </w:rPr>
+    </w:lvl>
+    <w:lvl w:ilvl="1">
+      <w:start w:val="1"/>
+      <w:numFmt w:val="bullet"/>
+      <w:lvlText w:val="-"/>
+      <w:lvlJc w:val="left"/>
+      <w:pPr>
+        <w:ind w:left="1440" w:hanging="360"/>
+      </w:pPr>
+      <w:rPr>
+        <w:u w:val="none"/>
+      </w:rPr>
+    </w:lvl>
+    <w:lvl w:ilvl="2">
+      <w:start w:val="1"/>
+      <w:numFmt w:val="bullet"/>
+      <w:lvlText w:val="-"/>
+      <w:lvlJc w:val="left"/>
+      <w:pPr>
+        <w:ind w:left="2160" w:hanging="360"/>
+      </w:pPr>
+      <w:rPr>
+        <w:u w:val="none"/>
+      </w:rPr>
+    </w:lvl>
+    <w:lvl w:ilvl="3">
+      <w:start w:val="1"/>
+      <w:numFmt w:val="bullet"/>
+      <w:lvlText w:val="-"/>
+      <w:lvlJc w:val="left"/>
+      <w:pPr>
+        <w:ind w:left="2880" w:hanging="360"/>
+      </w:pPr>
+      <w:rPr>
+        <w:u w:val="none"/>
+      </w:rPr>
+    </w:lvl>
+    <w:lvl w:ilvl="4">
+      <w:start w:val="1"/>
+      <w:numFmt w:val="bullet"/>
+      <w:lvlText w:val="-"/>
+      <w:lvlJc w:val="left"/>
+      <w:pPr>
+        <w:ind w:left="3600" w:hanging="360"/>
+      </w:pPr>
+      <w:rPr>
+        <w:u w:val="none"/>
+      </w:rPr>
+    </w:lvl>
+    <w:lvl w:ilvl="5">
+      <w:start w:val="1"/>
+      <w:numFmt w:val="bullet"/>
+      <w:lvlText w:val="-"/>
+      <w:lvlJc w:val="left"/>
+      <w:pPr>
+        <w:ind w:left="4320" w:hanging="360"/>
+      </w:pPr>
+      <w:rPr>
+        <w:u w:val="none"/>
+      </w:rPr>
+    </w:lvl>
+    <w:lvl w:ilvl="6">
+      <w:start w:val="1"/>
+      <w:numFmt w:val="bullet"/>
+      <w:lvlText w:val="-"/>
+      <w:lvlJc w:val="left"/>
+      <w:pPr>
+        <w:ind w:left="5040" w:hanging="360"/>
+      </w:pPr>
+      <w:rPr>
+        <w:u w:val="none"/>
+      </w:rPr>
+    </w:lvl>
+    <w:lvl w:ilvl="7">
+      <w:start w:val="1"/>
+      <w:numFmt w:val="bullet"/>
+      <w:lvlText w:val="-"/>
+      <w:lvlJc w:val="left"/>
+      <w:pPr>
+        <w:ind w:left="5760" w:hanging="360"/>
+      </w:pPr>
+      <w:rPr>
+        <w:u w:val="none"/>
+      </w:rPr>
+    </w:lvl>
+    <w:lvl w:ilvl="8">
+      <w:start w:val="1"/>
+      <w:numFmt w:val="bullet"/>
+      <w:lvlText w:val="-"/>
+      <w:lvlJc w:val="left"/>
+      <w:pPr>
+        <w:ind w:left="6480" w:hanging="360"/>
+      </w:pPr>
+      <w:rPr>
+        <w:u w:val="none"/>
+      </w:rPr>
+    </w:lvl>
+  </w:abstractNum>
+  <w:abstractNum w:abstractNumId="4">
+    <w:lvl w:ilvl="0">
+      <w:start w:val="1"/>
       <w:numFmt w:val="decimal"/>
       <w:lvlText w:val="%1."/>
       <w:lvlJc w:val="right"/>
@@ -8837,6 +9091,116 @@
       <w:numFmt w:val="decimal"/>
       <w:lvlText w:val="%1.%2.%3.%4.%5.%6.%7.%8.%9."/>
       <w:lvlJc w:val="right"/>
+      <w:pPr>
+        <w:ind w:left="6480" w:hanging="360"/>
+      </w:pPr>
+      <w:rPr>
+        <w:u w:val="none"/>
+      </w:rPr>
+    </w:lvl>
+  </w:abstractNum>
+  <w:abstractNum w:abstractNumId="5">
+    <w:lvl w:ilvl="0">
+      <w:start w:val="1"/>
+      <w:numFmt w:val="bullet"/>
+      <w:lvlText w:val="-"/>
+      <w:lvlJc w:val="left"/>
+      <w:pPr>
+        <w:ind w:left="720" w:hanging="360"/>
+      </w:pPr>
+      <w:rPr>
+        <w:u w:val="none"/>
+      </w:rPr>
+    </w:lvl>
+    <w:lvl w:ilvl="1">
+      <w:start w:val="1"/>
+      <w:numFmt w:val="bullet"/>
+      <w:lvlText w:val="-"/>
+      <w:lvlJc w:val="left"/>
+      <w:pPr>
+        <w:ind w:left="1440" w:hanging="360"/>
+      </w:pPr>
+      <w:rPr>
+        <w:u w:val="none"/>
+      </w:rPr>
+    </w:lvl>
+    <w:lvl w:ilvl="2">
+      <w:start w:val="1"/>
+      <w:numFmt w:val="bullet"/>
+      <w:lvlText w:val="-"/>
+      <w:lvlJc w:val="left"/>
+      <w:pPr>
+        <w:ind w:left="2160" w:hanging="360"/>
+      </w:pPr>
+      <w:rPr>
+        <w:u w:val="none"/>
+      </w:rPr>
+    </w:lvl>
+    <w:lvl w:ilvl="3">
+      <w:start w:val="1"/>
+      <w:numFmt w:val="bullet"/>
+      <w:lvlText w:val="-"/>
+      <w:lvlJc w:val="left"/>
+      <w:pPr>
+        <w:ind w:left="2880" w:hanging="360"/>
+      </w:pPr>
+      <w:rPr>
+        <w:u w:val="none"/>
+      </w:rPr>
+    </w:lvl>
+    <w:lvl w:ilvl="4">
+      <w:start w:val="1"/>
+      <w:numFmt w:val="bullet"/>
+      <w:lvlText w:val="-"/>
+      <w:lvlJc w:val="left"/>
+      <w:pPr>
+        <w:ind w:left="3600" w:hanging="360"/>
+      </w:pPr>
+      <w:rPr>
+        <w:u w:val="none"/>
+      </w:rPr>
+    </w:lvl>
+    <w:lvl w:ilvl="5">
+      <w:start w:val="1"/>
+      <w:numFmt w:val="bullet"/>
+      <w:lvlText w:val="-"/>
+      <w:lvlJc w:val="left"/>
+      <w:pPr>
+        <w:ind w:left="4320" w:hanging="360"/>
+      </w:pPr>
+      <w:rPr>
+        <w:u w:val="none"/>
+      </w:rPr>
+    </w:lvl>
+    <w:lvl w:ilvl="6">
+      <w:start w:val="1"/>
+      <w:numFmt w:val="bullet"/>
+      <w:lvlText w:val="-"/>
+      <w:lvlJc w:val="left"/>
+      <w:pPr>
+        <w:ind w:left="5040" w:hanging="360"/>
+      </w:pPr>
+      <w:rPr>
+        <w:u w:val="none"/>
+      </w:rPr>
+    </w:lvl>
+    <w:lvl w:ilvl="7">
+      <w:start w:val="1"/>
+      <w:numFmt w:val="bullet"/>
+      <w:lvlText w:val="-"/>
+      <w:lvlJc w:val="left"/>
+      <w:pPr>
+        <w:ind w:left="5760" w:hanging="360"/>
+      </w:pPr>
+      <w:rPr>
+        <w:u w:val="none"/>
+      </w:rPr>
+    </w:lvl>
+    <w:lvl w:ilvl="8">
+      <w:start w:val="1"/>
+      <w:numFmt w:val="bullet"/>
+      <w:lvlText w:val="-"/>
+      <w:lvlJc w:val="left"/>
       <w:pPr>
         <w:ind w:left="6480" w:hanging="360"/>
       </w:pPr>
@@ -8853,6 +9217,12 @@
   </w:num>
   <w:num w:numId="3">
     <w:abstractNumId w:val="3"/>
+  </w:num>
+  <w:num w:numId="4">
+    <w:abstractNumId w:val="4"/>
+  </w:num>
+  <w:num w:numId="5">
+    <w:abstractNumId w:val="5"/>
   </w:num>
 </w:numbering>
 </file>

</xml_diff>